<commit_message>
Prepared for adding 3D
</commit_message>
<xml_diff>
--- a/doc/PozadavkyPGRF1_Task2_2025.docx
+++ b/doc/PozadavkyPGRF1_Task2_2025.docx
@@ -101,7 +101,27 @@
                 <w:lang w:eastAsia="cs-CZ"/>
               </w:rPr>
               <w:br/>
-              <w:t>(hodnota od 0 do 1 odpovídá 0 až 100%)</w:t>
+              <w:t xml:space="preserve">(hodnota od 0 do 1 odpovídá 0 až </w:t>
+            </w:r>
+            <w:proofErr w:type="gramStart"/>
+            <w:r>
+              <w:rPr>
+                <w:rFonts w:ascii="Arial" w:eastAsia="Times New Roman" w:hAnsi="Arial" w:cs="Arial"/>
+                <w:sz w:val="20"/>
+                <w:szCs w:val="24"/>
+                <w:lang w:eastAsia="cs-CZ"/>
+              </w:rPr>
+              <w:t>100%</w:t>
+            </w:r>
+            <w:proofErr w:type="gramEnd"/>
+            <w:r>
+              <w:rPr>
+                <w:rFonts w:ascii="Arial" w:eastAsia="Times New Roman" w:hAnsi="Arial" w:cs="Arial"/>
+                <w:sz w:val="20"/>
+                <w:szCs w:val="24"/>
+                <w:lang w:eastAsia="cs-CZ"/>
+              </w:rPr>
+              <w:t>)</w:t>
             </w:r>
           </w:p>
         </w:tc>
@@ -224,6 +244,7 @@
                 <w:lang w:eastAsia="cs-CZ"/>
               </w:rPr>
             </w:pPr>
+            <w:proofErr w:type="gramStart"/>
             <w:r>
               <w:rPr>
                 <w:rFonts w:ascii="Arial" w:eastAsia="Times New Roman" w:hAnsi="Arial" w:cs="Arial"/>
@@ -234,6 +255,7 @@
               </w:rPr>
               <w:t>100%</w:t>
             </w:r>
+            <w:proofErr w:type="gramEnd"/>
           </w:p>
         </w:tc>
         <w:tc>
@@ -365,6 +387,7 @@
                 <w:lang w:eastAsia="cs-CZ"/>
               </w:rPr>
             </w:pPr>
+            <w:proofErr w:type="gramStart"/>
             <w:r>
               <w:rPr>
                 <w:rFonts w:ascii="Arial" w:eastAsia="Times New Roman" w:hAnsi="Arial" w:cs="Arial"/>
@@ -375,6 +398,7 @@
               </w:rPr>
               <w:t>100%</w:t>
             </w:r>
+            <w:proofErr w:type="gramEnd"/>
           </w:p>
         </w:tc>
         <w:tc>
@@ -485,6 +509,7 @@
                 <w:lang w:eastAsia="cs-CZ"/>
               </w:rPr>
             </w:pPr>
+            <w:proofErr w:type="gramStart"/>
             <w:r>
               <w:rPr>
                 <w:rFonts w:ascii="Arial" w:eastAsia="Times New Roman" w:hAnsi="Arial" w:cs="Arial"/>
@@ -495,6 +520,7 @@
               </w:rPr>
               <w:t>100%</w:t>
             </w:r>
+            <w:proofErr w:type="gramEnd"/>
           </w:p>
         </w:tc>
         <w:tc>
@@ -642,6 +668,7 @@
                 <w:lang w:eastAsia="cs-CZ"/>
               </w:rPr>
             </w:pPr>
+            <w:proofErr w:type="gramStart"/>
             <w:r>
               <w:rPr>
                 <w:rFonts w:ascii="Arial" w:eastAsia="Times New Roman" w:hAnsi="Arial" w:cs="Arial"/>
@@ -652,6 +679,7 @@
               </w:rPr>
               <w:t>100%</w:t>
             </w:r>
+            <w:proofErr w:type="gramEnd"/>
           </w:p>
         </w:tc>
         <w:tc>
@@ -761,6 +789,7 @@
                 <w:lang w:eastAsia="cs-CZ"/>
               </w:rPr>
             </w:pPr>
+            <w:proofErr w:type="gramStart"/>
             <w:r>
               <w:rPr>
                 <w:rFonts w:ascii="Arial" w:eastAsia="Times New Roman" w:hAnsi="Arial" w:cs="Arial"/>
@@ -771,6 +800,7 @@
               </w:rPr>
               <w:t>100%</w:t>
             </w:r>
+            <w:proofErr w:type="gramEnd"/>
           </w:p>
         </w:tc>
         <w:tc>
@@ -831,6 +861,7 @@
                 <w:lang w:eastAsia="cs-CZ"/>
               </w:rPr>
             </w:pPr>
+            <w:proofErr w:type="spellStart"/>
             <w:r>
               <w:rPr>
                 <w:rFonts w:ascii="Arial" w:eastAsia="Times New Roman" w:hAnsi="Arial" w:cs="Arial"/>
@@ -841,6 +872,7 @@
               </w:rPr>
               <w:t>Seed</w:t>
             </w:r>
+            <w:proofErr w:type="spellEnd"/>
             <w:r>
               <w:rPr>
                 <w:rFonts w:ascii="Arial" w:eastAsia="Times New Roman" w:hAnsi="Arial" w:cs="Arial"/>
@@ -915,6 +947,7 @@
                 <w:lang w:eastAsia="cs-CZ"/>
               </w:rPr>
             </w:pPr>
+            <w:proofErr w:type="gramStart"/>
             <w:r>
               <w:rPr>
                 <w:rFonts w:ascii="Arial" w:eastAsia="Times New Roman" w:hAnsi="Arial" w:cs="Arial"/>
@@ -925,6 +958,7 @@
               </w:rPr>
               <w:t>100%</w:t>
             </w:r>
+            <w:proofErr w:type="gramEnd"/>
           </w:p>
         </w:tc>
         <w:tc>
@@ -1035,6 +1069,7 @@
                 <w:lang w:eastAsia="cs-CZ"/>
               </w:rPr>
             </w:pPr>
+            <w:proofErr w:type="gramStart"/>
             <w:r>
               <w:rPr>
                 <w:rFonts w:ascii="Arial" w:eastAsia="Times New Roman" w:hAnsi="Arial" w:cs="Arial"/>
@@ -1045,6 +1080,7 @@
               </w:rPr>
               <w:t>100%</w:t>
             </w:r>
+            <w:proofErr w:type="gramEnd"/>
           </w:p>
         </w:tc>
         <w:tc>
@@ -1151,6 +1187,7 @@
                 <w:lang w:eastAsia="cs-CZ"/>
               </w:rPr>
             </w:pPr>
+            <w:proofErr w:type="gramStart"/>
             <w:r>
               <w:rPr>
                 <w:rFonts w:ascii="Arial" w:eastAsia="Times New Roman" w:hAnsi="Arial" w:cs="Arial"/>
@@ -1161,6 +1198,7 @@
               </w:rPr>
               <w:t>100%</w:t>
             </w:r>
+            <w:proofErr w:type="gramEnd"/>
           </w:p>
         </w:tc>
         <w:tc>
@@ -1280,6 +1318,7 @@
                 <w:lang w:eastAsia="cs-CZ"/>
               </w:rPr>
             </w:pPr>
+            <w:proofErr w:type="gramStart"/>
             <w:r>
               <w:rPr>
                 <w:rFonts w:ascii="Arial" w:eastAsia="Times New Roman" w:hAnsi="Arial" w:cs="Arial"/>
@@ -1290,6 +1329,7 @@
               </w:rPr>
               <w:t>100%</w:t>
             </w:r>
+            <w:proofErr w:type="gramEnd"/>
           </w:p>
         </w:tc>
         <w:tc>
@@ -1363,6 +1403,7 @@
                 <w:lang w:eastAsia="cs-CZ"/>
               </w:rPr>
             </w:pPr>
+            <w:proofErr w:type="spellStart"/>
             <w:r>
               <w:rPr>
                 <w:rFonts w:ascii="Arial" w:eastAsia="Times New Roman" w:hAnsi="Arial" w:cs="Arial"/>
@@ -1371,7 +1412,18 @@
                 <w:szCs w:val="24"/>
                 <w:lang w:eastAsia="cs-CZ"/>
               </w:rPr>
-              <w:t>Scan Line – vektorově zadaná hranice</w:t>
+              <w:t>Scan</w:t>
+            </w:r>
+            <w:proofErr w:type="spellEnd"/>
+            <w:r>
+              <w:rPr>
+                <w:rFonts w:ascii="Arial" w:eastAsia="Times New Roman" w:hAnsi="Arial" w:cs="Arial"/>
+                <w:b w:val="0"/>
+                <w:sz w:val="20"/>
+                <w:szCs w:val="24"/>
+                <w:lang w:eastAsia="cs-CZ"/>
+              </w:rPr>
+              <w:t xml:space="preserve"> Line – vektorově zadaná hranice</w:t>
             </w:r>
           </w:p>
         </w:tc>
@@ -1418,6 +1470,7 @@
                 <w:lang w:eastAsia="cs-CZ"/>
               </w:rPr>
             </w:pPr>
+            <w:proofErr w:type="gramStart"/>
             <w:r>
               <w:rPr>
                 <w:rFonts w:ascii="Arial" w:eastAsia="Times New Roman" w:hAnsi="Arial" w:cs="Arial"/>
@@ -1428,6 +1481,7 @@
               </w:rPr>
               <w:t>100%</w:t>
             </w:r>
+            <w:proofErr w:type="gramEnd"/>
           </w:p>
         </w:tc>
         <w:tc>
@@ -1538,6 +1592,7 @@
                 <w:lang w:eastAsia="cs-CZ"/>
               </w:rPr>
             </w:pPr>
+            <w:proofErr w:type="gramStart"/>
             <w:r>
               <w:rPr>
                 <w:rFonts w:ascii="Arial" w:eastAsia="Times New Roman" w:hAnsi="Arial" w:cs="Arial"/>
@@ -1548,6 +1603,7 @@
               </w:rPr>
               <w:t>100%</w:t>
             </w:r>
+            <w:proofErr w:type="gramEnd"/>
           </w:p>
         </w:tc>
         <w:tc>
@@ -1663,6 +1719,7 @@
                 <w:lang w:eastAsia="cs-CZ"/>
               </w:rPr>
             </w:pPr>
+            <w:proofErr w:type="gramStart"/>
             <w:r>
               <w:rPr>
                 <w:rFonts w:ascii="Arial" w:eastAsia="Times New Roman" w:hAnsi="Arial" w:cs="Arial"/>
@@ -1673,6 +1730,7 @@
               </w:rPr>
               <w:t>100%</w:t>
             </w:r>
+            <w:proofErr w:type="gramEnd"/>
           </w:p>
         </w:tc>
         <w:tc>
@@ -1780,6 +1838,7 @@
                 <w:lang w:eastAsia="cs-CZ"/>
               </w:rPr>
             </w:pPr>
+            <w:proofErr w:type="gramStart"/>
             <w:r>
               <w:rPr>
                 <w:rFonts w:ascii="Arial" w:eastAsia="Times New Roman" w:hAnsi="Arial" w:cs="Arial"/>
@@ -1790,6 +1849,7 @@
               </w:rPr>
               <w:t>100%</w:t>
             </w:r>
+            <w:proofErr w:type="gramEnd"/>
           </w:p>
         </w:tc>
         <w:tc>
@@ -1905,6 +1965,7 @@
                 <w:lang w:eastAsia="cs-CZ"/>
               </w:rPr>
             </w:pPr>
+            <w:proofErr w:type="gramStart"/>
             <w:r>
               <w:rPr>
                 <w:rFonts w:ascii="Arial" w:eastAsia="Times New Roman" w:hAnsi="Arial" w:cs="Arial"/>
@@ -1915,6 +1976,7 @@
               </w:rPr>
               <w:t>100%</w:t>
             </w:r>
+            <w:proofErr w:type="gramEnd"/>
           </w:p>
         </w:tc>
         <w:tc>
@@ -1957,7 +2019,27 @@
                 <w:szCs w:val="20"/>
                 <w:lang w:eastAsia="cs-CZ"/>
               </w:rPr>
-              <w:t>Pomocí Collections.sort()</w:t>
+              <w:t xml:space="preserve">Pomocí </w:t>
+            </w:r>
+            <w:proofErr w:type="spellStart"/>
+            <w:r>
+              <w:rPr>
+                <w:rFonts w:ascii="Times New Roman" w:eastAsia="Times New Roman" w:hAnsi="Times New Roman" w:cs="Times New Roman"/>
+                <w:sz w:val="20"/>
+                <w:szCs w:val="20"/>
+                <w:lang w:eastAsia="cs-CZ"/>
+              </w:rPr>
+              <w:t>Collections.sort</w:t>
+            </w:r>
+            <w:proofErr w:type="spellEnd"/>
+            <w:r>
+              <w:rPr>
+                <w:rFonts w:ascii="Times New Roman" w:eastAsia="Times New Roman" w:hAnsi="Times New Roman" w:cs="Times New Roman"/>
+                <w:sz w:val="20"/>
+                <w:szCs w:val="20"/>
+                <w:lang w:eastAsia="cs-CZ"/>
+              </w:rPr>
+              <w:t>()</w:t>
             </w:r>
           </w:p>
         </w:tc>
@@ -2041,6 +2123,7 @@
                 <w:lang w:eastAsia="cs-CZ"/>
               </w:rPr>
             </w:pPr>
+            <w:proofErr w:type="gramStart"/>
             <w:r>
               <w:rPr>
                 <w:rFonts w:ascii="Arial" w:eastAsia="Times New Roman" w:hAnsi="Arial" w:cs="Arial"/>
@@ -2051,6 +2134,7 @@
               </w:rPr>
               <w:t>100%</w:t>
             </w:r>
+            <w:proofErr w:type="gramEnd"/>
           </w:p>
         </w:tc>
         <w:tc>
@@ -2172,6 +2256,7 @@
                 <w:lang w:eastAsia="cs-CZ"/>
               </w:rPr>
             </w:pPr>
+            <w:proofErr w:type="gramStart"/>
             <w:r>
               <w:rPr>
                 <w:rFonts w:ascii="Arial" w:eastAsia="Times New Roman" w:hAnsi="Arial" w:cs="Arial"/>
@@ -2182,6 +2267,7 @@
               </w:rPr>
               <w:t>100%</w:t>
             </w:r>
+            <w:proofErr w:type="gramEnd"/>
           </w:p>
         </w:tc>
         <w:tc>
@@ -2217,14 +2303,25 @@
                 <w:lang w:eastAsia="cs-CZ"/>
               </w:rPr>
             </w:pPr>
-            <w:r>
-              <w:rPr>
-                <w:rFonts w:ascii="Times New Roman" w:eastAsia="Times New Roman" w:hAnsi="Times New Roman" w:cs="Times New Roman"/>
-                <w:sz w:val="20"/>
-                <w:szCs w:val="20"/>
-                <w:lang w:eastAsia="cs-CZ"/>
-              </w:rPr>
-              <w:t>Extenduje třídu polygon</w:t>
+            <w:proofErr w:type="spellStart"/>
+            <w:r>
+              <w:rPr>
+                <w:rFonts w:ascii="Times New Roman" w:eastAsia="Times New Roman" w:hAnsi="Times New Roman" w:cs="Times New Roman"/>
+                <w:sz w:val="20"/>
+                <w:szCs w:val="20"/>
+                <w:lang w:eastAsia="cs-CZ"/>
+              </w:rPr>
+              <w:t>Extenduje</w:t>
+            </w:r>
+            <w:proofErr w:type="spellEnd"/>
+            <w:r>
+              <w:rPr>
+                <w:rFonts w:ascii="Times New Roman" w:eastAsia="Times New Roman" w:hAnsi="Times New Roman" w:cs="Times New Roman"/>
+                <w:sz w:val="20"/>
+                <w:szCs w:val="20"/>
+                <w:lang w:eastAsia="cs-CZ"/>
+              </w:rPr>
+              <w:t xml:space="preserve"> třídu polygon</w:t>
             </w:r>
           </w:p>
         </w:tc>
@@ -2313,7 +2410,27 @@
                 <w:szCs w:val="24"/>
                 <w:lang w:eastAsia="cs-CZ"/>
               </w:rPr>
-              <w:t xml:space="preserve"> i u nekonvexních a sebeprotínajících se polygonů</w:t>
+              <w:t xml:space="preserve"> i u nekonvexních a </w:t>
+            </w:r>
+            <w:proofErr w:type="spellStart"/>
+            <w:r>
+              <w:rPr>
+                <w:rFonts w:ascii="Arial" w:eastAsia="Times New Roman" w:hAnsi="Arial" w:cs="Arial"/>
+                <w:sz w:val="20"/>
+                <w:szCs w:val="24"/>
+                <w:lang w:eastAsia="cs-CZ"/>
+              </w:rPr>
+              <w:t>sebeprotínajících</w:t>
+            </w:r>
+            <w:proofErr w:type="spellEnd"/>
+            <w:r>
+              <w:rPr>
+                <w:rFonts w:ascii="Arial" w:eastAsia="Times New Roman" w:hAnsi="Arial" w:cs="Arial"/>
+                <w:sz w:val="20"/>
+                <w:szCs w:val="24"/>
+                <w:lang w:eastAsia="cs-CZ"/>
+              </w:rPr>
+              <w:t xml:space="preserve"> se polygonů</w:t>
             </w:r>
           </w:p>
         </w:tc>
@@ -2333,6 +2450,7 @@
                 <w:lang w:eastAsia="cs-CZ"/>
               </w:rPr>
             </w:pPr>
+            <w:proofErr w:type="gramStart"/>
             <w:r>
               <w:rPr>
                 <w:rFonts w:ascii="Arial" w:eastAsia="Times New Roman" w:hAnsi="Arial" w:cs="Arial"/>
@@ -2343,6 +2461,7 @@
               </w:rPr>
               <w:t>100%</w:t>
             </w:r>
+            <w:proofErr w:type="gramEnd"/>
           </w:p>
         </w:tc>
         <w:tc>
@@ -2378,14 +2497,25 @@
                 <w:lang w:eastAsia="cs-CZ"/>
               </w:rPr>
             </w:pPr>
-            <w:r>
-              <w:rPr>
-                <w:rFonts w:ascii="Times New Roman" w:eastAsia="Times New Roman" w:hAnsi="Times New Roman" w:cs="Times New Roman"/>
-                <w:sz w:val="20"/>
-                <w:szCs w:val="20"/>
-                <w:lang w:eastAsia="cs-CZ"/>
-              </w:rPr>
-              <w:t>Sutherland-Hodgman algoritmus</w:t>
+            <w:proofErr w:type="spellStart"/>
+            <w:r>
+              <w:rPr>
+                <w:rFonts w:ascii="Times New Roman" w:eastAsia="Times New Roman" w:hAnsi="Times New Roman" w:cs="Times New Roman"/>
+                <w:sz w:val="20"/>
+                <w:szCs w:val="20"/>
+                <w:lang w:eastAsia="cs-CZ"/>
+              </w:rPr>
+              <w:t>Sutherland-Hodgman</w:t>
+            </w:r>
+            <w:proofErr w:type="spellEnd"/>
+            <w:r>
+              <w:rPr>
+                <w:rFonts w:ascii="Times New Roman" w:eastAsia="Times New Roman" w:hAnsi="Times New Roman" w:cs="Times New Roman"/>
+                <w:sz w:val="20"/>
+                <w:szCs w:val="20"/>
+                <w:lang w:eastAsia="cs-CZ"/>
+              </w:rPr>
+              <w:t xml:space="preserve"> algoritmus</w:t>
             </w:r>
           </w:p>
         </w:tc>
@@ -2458,6 +2588,7 @@
                 <w:lang w:eastAsia="cs-CZ"/>
               </w:rPr>
             </w:pPr>
+            <w:proofErr w:type="gramStart"/>
             <w:r>
               <w:rPr>
                 <w:rFonts w:ascii="Arial" w:eastAsia="Times New Roman" w:hAnsi="Arial" w:cs="Arial"/>
@@ -2468,6 +2599,7 @@
               </w:rPr>
               <w:t>0%</w:t>
             </w:r>
+            <w:proofErr w:type="gramEnd"/>
           </w:p>
         </w:tc>
         <w:tc>
@@ -2609,6 +2741,7 @@
                 <w:lang w:eastAsia="cs-CZ"/>
               </w:rPr>
             </w:pPr>
+            <w:proofErr w:type="gramStart"/>
             <w:r>
               <w:rPr>
                 <w:rFonts w:ascii="Arial" w:eastAsia="Times New Roman" w:hAnsi="Arial" w:cs="Arial"/>
@@ -2619,6 +2752,7 @@
               </w:rPr>
               <w:t>100%</w:t>
             </w:r>
+            <w:proofErr w:type="gramEnd"/>
           </w:p>
         </w:tc>
         <w:tc>
@@ -2718,6 +2852,7 @@
                 <w:lang w:eastAsia="cs-CZ"/>
               </w:rPr>
             </w:pPr>
+            <w:proofErr w:type="gramStart"/>
             <w:r>
               <w:rPr>
                 <w:rFonts w:ascii="Times New Roman" w:eastAsia="Times New Roman" w:hAnsi="Times New Roman" w:cs="Times New Roman"/>
@@ -2728,6 +2863,7 @@
               </w:rPr>
               <w:t>100%</w:t>
             </w:r>
+            <w:proofErr w:type="gramEnd"/>
           </w:p>
         </w:tc>
         <w:tc>
@@ -2800,6 +2936,7 @@
                 <w:lang w:eastAsia="cs-CZ"/>
               </w:rPr>
             </w:pPr>
+            <w:proofErr w:type="spellStart"/>
             <w:r>
               <w:rPr>
                 <w:rFonts w:ascii="Arial" w:eastAsia="Times New Roman" w:hAnsi="Arial" w:cs="Arial"/>
@@ -2809,11 +2946,10 @@
                 <w:szCs w:val="24"/>
                 <w:lang w:eastAsia="cs-CZ"/>
               </w:rPr>
-              <w:t>GITový repozitář s výsledným kódem</w:t>
-            </w:r>
-          </w:p>
-          <w:p>
-            <w:pPr>
+              <w:t>GITový</w:t>
+            </w:r>
+            <w:proofErr w:type="spellEnd"/>
+            <w:r>
               <w:rPr>
                 <w:rFonts w:ascii="Arial" w:eastAsia="Times New Roman" w:hAnsi="Arial" w:cs="Arial"/>
                 <w:b w:val="0"/>
@@ -2822,7 +2958,9 @@
                 <w:szCs w:val="24"/>
                 <w:lang w:eastAsia="cs-CZ"/>
               </w:rPr>
-            </w:pPr>
+              <w:t xml:space="preserve"> </w:t>
+            </w:r>
+            <w:proofErr w:type="spellStart"/>
             <w:r>
               <w:rPr>
                 <w:rFonts w:ascii="Arial" w:eastAsia="Times New Roman" w:hAnsi="Arial" w:cs="Arial"/>
@@ -2832,8 +2970,56 @@
                 <w:szCs w:val="24"/>
                 <w:lang w:eastAsia="cs-CZ"/>
               </w:rPr>
-              <w:t>Prosím uveďte link na repozitář</w:t>
-            </w:r>
+              <w:t>repozitář</w:t>
+            </w:r>
+            <w:proofErr w:type="spellEnd"/>
+            <w:r>
+              <w:rPr>
+                <w:rFonts w:ascii="Arial" w:eastAsia="Times New Roman" w:hAnsi="Arial" w:cs="Arial"/>
+                <w:b w:val="0"/>
+                <w:bCs w:val="0"/>
+                <w:sz w:val="20"/>
+                <w:szCs w:val="24"/>
+                <w:lang w:eastAsia="cs-CZ"/>
+              </w:rPr>
+              <w:t xml:space="preserve"> s výsledným kódem</w:t>
+            </w:r>
+          </w:p>
+          <w:p>
+            <w:pPr>
+              <w:rPr>
+                <w:rFonts w:ascii="Arial" w:eastAsia="Times New Roman" w:hAnsi="Arial" w:cs="Arial"/>
+                <w:b w:val="0"/>
+                <w:bCs w:val="0"/>
+                <w:sz w:val="20"/>
+                <w:szCs w:val="24"/>
+                <w:lang w:eastAsia="cs-CZ"/>
+              </w:rPr>
+            </w:pPr>
+            <w:r>
+              <w:rPr>
+                <w:rFonts w:ascii="Arial" w:eastAsia="Times New Roman" w:hAnsi="Arial" w:cs="Arial"/>
+                <w:b w:val="0"/>
+                <w:bCs w:val="0"/>
+                <w:sz w:val="20"/>
+                <w:szCs w:val="24"/>
+                <w:lang w:eastAsia="cs-CZ"/>
+              </w:rPr>
+              <w:t xml:space="preserve">Prosím uveďte link na </w:t>
+            </w:r>
+            <w:proofErr w:type="spellStart"/>
+            <w:r>
+              <w:rPr>
+                <w:rFonts w:ascii="Arial" w:eastAsia="Times New Roman" w:hAnsi="Arial" w:cs="Arial"/>
+                <w:b w:val="0"/>
+                <w:bCs w:val="0"/>
+                <w:sz w:val="20"/>
+                <w:szCs w:val="24"/>
+                <w:lang w:eastAsia="cs-CZ"/>
+              </w:rPr>
+              <w:t>repozitář</w:t>
+            </w:r>
+            <w:proofErr w:type="spellEnd"/>
           </w:p>
         </w:tc>
         <w:tc>
@@ -2852,16 +3038,6 @@
                 <w:lang w:eastAsia="cs-CZ"/>
               </w:rPr>
             </w:pPr>
-            <w:r>
-              <w:rPr>
-                <w:rFonts w:ascii="Times New Roman" w:eastAsia="Times New Roman" w:hAnsi="Times New Roman" w:cs="Times New Roman"/>
-                <w:sz w:val="20"/>
-                <w:szCs w:val="20"/>
-                <w:highlight w:val="yellow"/>
-                <w:lang w:eastAsia="cs-CZ"/>
-              </w:rPr>
-              <w:t>100%</w:t>
-            </w:r>
           </w:p>
         </w:tc>
         <w:tc>
@@ -2897,15 +3073,6 @@
                 <w:lang w:eastAsia="cs-CZ"/>
               </w:rPr>
             </w:pPr>
-            <w:r>
-              <w:rPr>
-                <w:rFonts w:ascii="Times New Roman" w:eastAsia="Times New Roman" w:hAnsi="Times New Roman" w:cs="Times New Roman"/>
-                <w:sz w:val="20"/>
-                <w:szCs w:val="20"/>
-                <w:lang w:eastAsia="cs-CZ"/>
-              </w:rPr>
-              <w:t>https://gitlab.com/xmarcism/PGRF1_UKOL_2</w:t>
-            </w:r>
           </w:p>
         </w:tc>
       </w:tr>
@@ -2964,7 +3131,27 @@
                 <w:szCs w:val="24"/>
                 <w:lang w:eastAsia="cs-CZ"/>
               </w:rPr>
-              <w:t>Vyplnění vzorem Scan Line</w:t>
+              <w:t xml:space="preserve">Vyplnění vzorem </w:t>
+            </w:r>
+            <w:proofErr w:type="spellStart"/>
+            <w:r>
+              <w:rPr>
+                <w:rFonts w:ascii="Arial" w:eastAsia="Times New Roman" w:hAnsi="Arial" w:cs="Arial"/>
+                <w:sz w:val="20"/>
+                <w:szCs w:val="24"/>
+                <w:lang w:eastAsia="cs-CZ"/>
+              </w:rPr>
+              <w:t>Scan</w:t>
+            </w:r>
+            <w:proofErr w:type="spellEnd"/>
+            <w:r>
+              <w:rPr>
+                <w:rFonts w:ascii="Arial" w:eastAsia="Times New Roman" w:hAnsi="Arial" w:cs="Arial"/>
+                <w:sz w:val="20"/>
+                <w:szCs w:val="24"/>
+                <w:lang w:eastAsia="cs-CZ"/>
+              </w:rPr>
+              <w:t xml:space="preserve"> Line</w:t>
             </w:r>
           </w:p>
         </w:tc>
@@ -2984,6 +3171,7 @@
                 <w:lang w:eastAsia="cs-CZ"/>
               </w:rPr>
             </w:pPr>
+            <w:proofErr w:type="gramStart"/>
             <w:r>
               <w:rPr>
                 <w:rFonts w:ascii="Times New Roman" w:eastAsia="Times New Roman" w:hAnsi="Times New Roman" w:cs="Times New Roman"/>
@@ -2993,6 +3181,7 @@
               </w:rPr>
               <w:t>0%</w:t>
             </w:r>
+            <w:proofErr w:type="gramEnd"/>
           </w:p>
         </w:tc>
         <w:tc>
@@ -3078,7 +3267,27 @@
                 <w:szCs w:val="24"/>
                 <w:lang w:eastAsia="cs-CZ"/>
               </w:rPr>
-              <w:t>Vyplnění vzorem Seed Fill</w:t>
+              <w:t xml:space="preserve">Vyplnění vzorem </w:t>
+            </w:r>
+            <w:proofErr w:type="spellStart"/>
+            <w:r>
+              <w:rPr>
+                <w:rFonts w:ascii="Arial" w:eastAsia="Times New Roman" w:hAnsi="Arial" w:cs="Arial"/>
+                <w:sz w:val="20"/>
+                <w:szCs w:val="24"/>
+                <w:lang w:eastAsia="cs-CZ"/>
+              </w:rPr>
+              <w:t>Seed</w:t>
+            </w:r>
+            <w:proofErr w:type="spellEnd"/>
+            <w:r>
+              <w:rPr>
+                <w:rFonts w:ascii="Arial" w:eastAsia="Times New Roman" w:hAnsi="Arial" w:cs="Arial"/>
+                <w:sz w:val="20"/>
+                <w:szCs w:val="24"/>
+                <w:lang w:eastAsia="cs-CZ"/>
+              </w:rPr>
+              <w:t xml:space="preserve"> Fill</w:t>
             </w:r>
           </w:p>
         </w:tc>
@@ -3098,6 +3307,7 @@
                 <w:lang w:eastAsia="cs-CZ"/>
               </w:rPr>
             </w:pPr>
+            <w:proofErr w:type="gramStart"/>
             <w:r>
               <w:rPr>
                 <w:rFonts w:ascii="Arial" w:eastAsia="Times New Roman" w:hAnsi="Arial" w:cs="Arial"/>
@@ -3107,6 +3317,7 @@
               </w:rPr>
               <w:t>0%</w:t>
             </w:r>
+            <w:proofErr w:type="gramEnd"/>
           </w:p>
         </w:tc>
         <w:tc>
@@ -3211,6 +3422,7 @@
                 <w:lang w:eastAsia="cs-CZ"/>
               </w:rPr>
             </w:pPr>
+            <w:proofErr w:type="gramStart"/>
             <w:r>
               <w:rPr>
                 <w:rFonts w:ascii="Arial" w:eastAsia="Times New Roman" w:hAnsi="Arial" w:cs="Arial"/>
@@ -3220,6 +3432,7 @@
               </w:rPr>
               <w:t>50%</w:t>
             </w:r>
+            <w:proofErr w:type="gramEnd"/>
           </w:p>
         </w:tc>
         <w:tc>
@@ -3314,7 +3527,27 @@
                 <w:szCs w:val="24"/>
                 <w:lang w:eastAsia="cs-CZ"/>
               </w:rPr>
-              <w:t>Implementace Seed Fill algoritmu pomocí fronty či zásobníku</w:t>
+              <w:t xml:space="preserve">Implementace </w:t>
+            </w:r>
+            <w:proofErr w:type="spellStart"/>
+            <w:r>
+              <w:rPr>
+                <w:rFonts w:ascii="Arial" w:eastAsia="Times New Roman" w:hAnsi="Arial" w:cs="Arial"/>
+                <w:sz w:val="20"/>
+                <w:szCs w:val="24"/>
+                <w:lang w:eastAsia="cs-CZ"/>
+              </w:rPr>
+              <w:t>Seed</w:t>
+            </w:r>
+            <w:proofErr w:type="spellEnd"/>
+            <w:r>
+              <w:rPr>
+                <w:rFonts w:ascii="Arial" w:eastAsia="Times New Roman" w:hAnsi="Arial" w:cs="Arial"/>
+                <w:sz w:val="20"/>
+                <w:szCs w:val="24"/>
+                <w:lang w:eastAsia="cs-CZ"/>
+              </w:rPr>
+              <w:t xml:space="preserve"> Fill algoritmu pomocí fronty či zásobníku</w:t>
             </w:r>
           </w:p>
         </w:tc>
@@ -3334,6 +3567,7 @@
                 <w:lang w:eastAsia="cs-CZ"/>
               </w:rPr>
             </w:pPr>
+            <w:proofErr w:type="gramStart"/>
             <w:r>
               <w:rPr>
                 <w:rFonts w:ascii="Arial" w:eastAsia="Times New Roman" w:hAnsi="Arial" w:cs="Arial"/>
@@ -3343,6 +3577,7 @@
               </w:rPr>
               <w:t>100%</w:t>
             </w:r>
+            <w:proofErr w:type="gramEnd"/>
           </w:p>
         </w:tc>
         <w:tc>
@@ -3397,7 +3632,6 @@
         </w:trPr>
         <w:tc>
           <w:tcPr>
-            <w:cnfStyle w:val="001000000000" w:firstRow="0" w:lastRow="0" w:firstColumn="1" w:lastColumn="0" w:oddVBand="0" w:evenVBand="0" w:oddHBand="0" w:evenHBand="0" w:firstRowFirstColumn="0" w:firstRowLastColumn="0" w:lastRowFirstColumn="0" w:lastRowLastColumn="0"/>
             <w:tcW w:w="1980" w:type="dxa"/>
             <w:vMerge/>
             <w:noWrap/>
@@ -3405,6 +3639,7 @@
           </w:tcPr>
           <w:p>
             <w:pPr>
+              <w:cnfStyle w:val="001000000000" w:firstRow="0" w:lastRow="0" w:firstColumn="1" w:lastColumn="0" w:oddVBand="0" w:evenVBand="0" w:oddHBand="0" w:evenHBand="0" w:firstRowFirstColumn="0" w:firstRowLastColumn="0" w:lastRowFirstColumn="0" w:lastRowLastColumn="0"/>
               <w:rPr>
                 <w:rFonts w:ascii="Times New Roman" w:eastAsia="Times New Roman" w:hAnsi="Times New Roman" w:cs="Times New Roman"/>
                 <w:sz w:val="20"/>
@@ -3421,22 +3656,41 @@
           </w:tcPr>
           <w:p>
             <w:pPr>
-              <w:cnfStyle w:val="000000000000" w:firstRow="0" w:lastRow="0" w:firstColumn="0" w:lastColumn="0" w:oddVBand="0" w:evenVBand="0" w:oddHBand="0" w:evenHBand="0" w:firstRowFirstColumn="0" w:firstRowLastColumn="0" w:lastRowFirstColumn="0" w:lastRowLastColumn="0"/>
-              <w:rPr>
-                <w:rFonts w:ascii="Arial" w:eastAsia="Times New Roman" w:hAnsi="Arial" w:cs="Arial"/>
-                <w:sz w:val="20"/>
-                <w:szCs w:val="24"/>
-                <w:lang w:eastAsia="cs-CZ"/>
-              </w:rPr>
-            </w:pPr>
-            <w:r>
-              <w:rPr>
-                <w:rFonts w:ascii="Arial" w:eastAsia="Times New Roman" w:hAnsi="Arial" w:cs="Arial"/>
-                <w:sz w:val="20"/>
-                <w:szCs w:val="24"/>
-                <w:lang w:eastAsia="cs-CZ"/>
-              </w:rPr>
-              <w:t>Pravidelné commity do GIT</w:t>
+              <w:rPr>
+                <w:rFonts w:ascii="Arial" w:eastAsia="Times New Roman" w:hAnsi="Arial" w:cs="Arial"/>
+                <w:sz w:val="20"/>
+                <w:szCs w:val="24"/>
+                <w:lang w:eastAsia="cs-CZ"/>
+              </w:rPr>
+            </w:pPr>
+            <w:r>
+              <w:rPr>
+                <w:rFonts w:ascii="Arial" w:eastAsia="Times New Roman" w:hAnsi="Arial" w:cs="Arial"/>
+                <w:sz w:val="20"/>
+                <w:szCs w:val="24"/>
+                <w:lang w:eastAsia="cs-CZ"/>
+              </w:rPr>
+              <w:t xml:space="preserve">Pravidelné </w:t>
+            </w:r>
+            <w:proofErr w:type="spellStart"/>
+            <w:r>
+              <w:rPr>
+                <w:rFonts w:ascii="Arial" w:eastAsia="Times New Roman" w:hAnsi="Arial" w:cs="Arial"/>
+                <w:sz w:val="20"/>
+                <w:szCs w:val="24"/>
+                <w:lang w:eastAsia="cs-CZ"/>
+              </w:rPr>
+              <w:t>commity</w:t>
+            </w:r>
+            <w:proofErr w:type="spellEnd"/>
+            <w:r>
+              <w:rPr>
+                <w:rFonts w:ascii="Arial" w:eastAsia="Times New Roman" w:hAnsi="Arial" w:cs="Arial"/>
+                <w:sz w:val="20"/>
+                <w:szCs w:val="24"/>
+                <w:lang w:eastAsia="cs-CZ"/>
+              </w:rPr>
+              <w:t xml:space="preserve"> do GIT</w:t>
             </w:r>
           </w:p>
         </w:tc>
@@ -3448,14 +3702,14 @@
           </w:tcPr>
           <w:p>
             <w:pPr>
-              <w:cnfStyle w:val="000000000000" w:firstRow="0" w:lastRow="0" w:firstColumn="0" w:lastColumn="0" w:oddVBand="0" w:evenVBand="0" w:oddHBand="0" w:evenHBand="0" w:firstRowFirstColumn="0" w:firstRowLastColumn="0" w:lastRowFirstColumn="0" w:lastRowLastColumn="0"/>
-              <w:rPr>
-                <w:rFonts w:ascii="Arial" w:eastAsia="Times New Roman" w:hAnsi="Arial" w:cs="Arial"/>
-                <w:sz w:val="20"/>
-                <w:szCs w:val="24"/>
-                <w:lang w:eastAsia="cs-CZ"/>
-              </w:rPr>
-            </w:pPr>
+              <w:rPr>
+                <w:rFonts w:ascii="Arial" w:eastAsia="Times New Roman" w:hAnsi="Arial" w:cs="Arial"/>
+                <w:sz w:val="20"/>
+                <w:szCs w:val="24"/>
+                <w:lang w:eastAsia="cs-CZ"/>
+              </w:rPr>
+            </w:pPr>
+            <w:proofErr w:type="gramStart"/>
             <w:r>
               <w:rPr>
                 <w:rFonts w:ascii="Arial" w:eastAsia="Times New Roman" w:hAnsi="Arial" w:cs="Arial"/>
@@ -3465,6 +3719,7 @@
               </w:rPr>
               <w:t>100%</w:t>
             </w:r>
+            <w:proofErr w:type="gramEnd"/>
           </w:p>
         </w:tc>
         <w:tc>
@@ -3475,7 +3730,6 @@
           </w:tcPr>
           <w:p>
             <w:pPr>
-              <w:cnfStyle w:val="000000000000" w:firstRow="0" w:lastRow="0" w:firstColumn="0" w:lastColumn="0" w:oddVBand="0" w:evenVBand="0" w:oddHBand="0" w:evenHBand="0" w:firstRowFirstColumn="0" w:firstRowLastColumn="0" w:lastRowFirstColumn="0" w:lastRowLastColumn="0"/>
               <w:rPr>
                 <w:rFonts w:ascii="Times New Roman" w:eastAsia="Times New Roman" w:hAnsi="Times New Roman" w:cs="Times New Roman"/>
                 <w:sz w:val="20"/>
@@ -3493,7 +3747,6 @@
           </w:tcPr>
           <w:p>
             <w:pPr>
-              <w:cnfStyle w:val="000000000000" w:firstRow="0" w:lastRow="0" w:firstColumn="0" w:lastColumn="0" w:oddVBand="0" w:evenVBand="0" w:oddHBand="0" w:evenHBand="0" w:firstRowFirstColumn="0" w:firstRowLastColumn="0" w:lastRowFirstColumn="0" w:lastRowLastColumn="0"/>
               <w:rPr>
                 <w:rFonts w:ascii="Times New Roman" w:eastAsia="Times New Roman" w:hAnsi="Times New Roman" w:cs="Times New Roman"/>
                 <w:sz w:val="20"/>
@@ -3580,6 +3833,7 @@
                 <w:lang w:eastAsia="cs-CZ"/>
               </w:rPr>
             </w:pPr>
+            <w:proofErr w:type="gramStart"/>
             <w:r>
               <w:rPr>
                 <w:rFonts w:ascii="Times New Roman" w:eastAsia="Times New Roman" w:hAnsi="Times New Roman" w:cs="Times New Roman"/>
@@ -3589,6 +3843,7 @@
               </w:rPr>
               <w:t>100%</w:t>
             </w:r>
+            <w:proofErr w:type="gramEnd"/>
           </w:p>
         </w:tc>
         <w:tc>
@@ -3700,6 +3955,7 @@
                 <w:lang w:eastAsia="cs-CZ"/>
               </w:rPr>
             </w:pPr>
+            <w:proofErr w:type="gramStart"/>
             <w:r>
               <w:rPr>
                 <w:rFonts w:ascii="Times New Roman" w:eastAsia="Times New Roman" w:hAnsi="Times New Roman" w:cs="Times New Roman"/>
@@ -3709,6 +3965,7 @@
               </w:rPr>
               <w:t>100%</w:t>
             </w:r>
+            <w:proofErr w:type="gramEnd"/>
           </w:p>
         </w:tc>
         <w:tc>
@@ -3791,8 +4048,39 @@
                 <w:szCs w:val="24"/>
                 <w:lang w:eastAsia="cs-CZ"/>
               </w:rPr>
-              <w:t>Jednoduché Undo a Redo</w:t>
-            </w:r>
+              <w:t xml:space="preserve">Jednoduché </w:t>
+            </w:r>
+            <w:proofErr w:type="spellStart"/>
+            <w:r>
+              <w:rPr>
+                <w:rFonts w:ascii="Arial" w:eastAsia="Times New Roman" w:hAnsi="Arial" w:cs="Arial"/>
+                <w:sz w:val="20"/>
+                <w:szCs w:val="24"/>
+                <w:lang w:eastAsia="cs-CZ"/>
+              </w:rPr>
+              <w:t>Undo</w:t>
+            </w:r>
+            <w:proofErr w:type="spellEnd"/>
+            <w:r>
+              <w:rPr>
+                <w:rFonts w:ascii="Arial" w:eastAsia="Times New Roman" w:hAnsi="Arial" w:cs="Arial"/>
+                <w:sz w:val="20"/>
+                <w:szCs w:val="24"/>
+                <w:lang w:eastAsia="cs-CZ"/>
+              </w:rPr>
+              <w:t xml:space="preserve"> a </w:t>
+            </w:r>
+            <w:proofErr w:type="spellStart"/>
+            <w:r>
+              <w:rPr>
+                <w:rFonts w:ascii="Arial" w:eastAsia="Times New Roman" w:hAnsi="Arial" w:cs="Arial"/>
+                <w:sz w:val="20"/>
+                <w:szCs w:val="24"/>
+                <w:lang w:eastAsia="cs-CZ"/>
+              </w:rPr>
+              <w:t>Redo</w:t>
+            </w:r>
+            <w:proofErr w:type="spellEnd"/>
           </w:p>
         </w:tc>
         <w:tc>
@@ -3810,6 +4098,7 @@
                 <w:lang w:eastAsia="cs-CZ"/>
               </w:rPr>
             </w:pPr>
+            <w:proofErr w:type="gramStart"/>
             <w:r>
               <w:rPr>
                 <w:rFonts w:ascii="Times New Roman" w:eastAsia="Times New Roman" w:hAnsi="Times New Roman" w:cs="Times New Roman"/>
@@ -3819,6 +4108,7 @@
               </w:rPr>
               <w:t>100%</w:t>
             </w:r>
+            <w:proofErr w:type="gramEnd"/>
           </w:p>
         </w:tc>
         <w:tc>

</xml_diff>